<commit_message>
Fix table of content report 1 Update task
</commit_message>
<xml_diff>
--- a/Document/Task.docx
+++ b/Document/Task.docx
@@ -111,7 +111,7 @@
                 <w:sz w:val="24"/>
                 <w:szCs w:val="24"/>
               </w:rPr>
-              <w:t>Send SMS</w:t>
+              <w:t>Front-end: Website.</w:t>
             </w:r>
           </w:p>
         </w:tc>
@@ -174,14 +174,6 @@
                 <w:szCs w:val="24"/>
               </w:rPr>
             </w:pPr>
-            <w:r>
-              <w:rPr>
-                <w:rFonts w:asciiTheme="majorHAnsi" w:hAnsiTheme="majorHAnsi"/>
-                <w:sz w:val="24"/>
-                <w:szCs w:val="24"/>
-              </w:rPr>
-              <w:t>Front-end: Website.</w:t>
-            </w:r>
           </w:p>
         </w:tc>
         <w:tc>
@@ -793,6 +785,66 @@
               </w:rPr>
               <w:t>ChiDNM</w:t>
             </w:r>
+          </w:p>
+        </w:tc>
+      </w:tr>
+      <w:tr>
+        <w:tc>
+          <w:tcPr>
+            <w:tcW w:w="3192" w:type="dxa"/>
+            <w:vMerge/>
+            <w:vAlign w:val="center"/>
+          </w:tcPr>
+          <w:p>
+            <w:pPr>
+              <w:jc w:val="center"/>
+              <w:rPr>
+                <w:rFonts w:asciiTheme="majorHAnsi" w:hAnsiTheme="majorHAnsi"/>
+                <w:sz w:val="24"/>
+                <w:szCs w:val="24"/>
+              </w:rPr>
+            </w:pPr>
+          </w:p>
+        </w:tc>
+        <w:tc>
+          <w:tcPr>
+            <w:tcW w:w="3579" w:type="dxa"/>
+            <w:vAlign w:val="center"/>
+          </w:tcPr>
+          <w:p>
+            <w:pPr>
+              <w:rPr>
+                <w:rFonts w:asciiTheme="majorHAnsi" w:hAnsiTheme="majorHAnsi"/>
+                <w:sz w:val="24"/>
+                <w:szCs w:val="24"/>
+              </w:rPr>
+            </w:pPr>
+            <w:r>
+              <w:rPr>
+                <w:rFonts w:asciiTheme="majorHAnsi" w:hAnsiTheme="majorHAnsi"/>
+                <w:sz w:val="24"/>
+                <w:szCs w:val="24"/>
+              </w:rPr>
+              <w:t>Send SMS</w:t>
+            </w:r>
+          </w:p>
+        </w:tc>
+        <w:tc>
+          <w:tcPr>
+            <w:tcW w:w="3192" w:type="dxa"/>
+            <w:vMerge/>
+            <w:vAlign w:val="center"/>
+          </w:tcPr>
+          <w:p>
+            <w:pPr>
+              <w:jc w:val="center"/>
+              <w:rPr>
+                <w:rFonts w:asciiTheme="majorHAnsi" w:hAnsiTheme="majorHAnsi"/>
+                <w:b/>
+                <w:sz w:val="24"/>
+                <w:szCs w:val="24"/>
+              </w:rPr>
+            </w:pPr>
           </w:p>
         </w:tc>
       </w:tr>

</xml_diff>